<commit_message>
lav DCD03 - forsættelse  af SD03
Author: Bille(anders)

rettede lidt stave fejl
</commit_message>
<xml_diff>
--- a/02 Requirements & Analysis/OC0302 angivVareforbrug.docx
+++ b/02 Requirements & Analysis/OC0302 angivVareforbrug.docx
@@ -13,7 +13,13 @@
         <w:t>3</w:t>
       </w:r>
       <w:r>
-        <w:t xml:space="preserve">01 - </w:t>
+        <w:t>0</w:t>
+      </w:r>
+      <w:r>
+        <w:t>2</w:t>
+      </w:r>
+      <w:r>
+        <w:t xml:space="preserve"> - </w:t>
       </w:r>
       <w:proofErr w:type="spellStart"/>
       <w:r>
@@ -46,6 +52,8 @@
         </w:rPr>
         <w:t>Operation:</w:t>
       </w:r>
+      <w:bookmarkStart w:id="0" w:name="_GoBack"/>
+      <w:bookmarkEnd w:id="0"/>
     </w:p>
     <w:p>
       <w:proofErr w:type="spellStart"/>
@@ -165,8 +173,6 @@
       <w:r>
         <w:t>eksisterer</w:t>
       </w:r>
-      <w:bookmarkStart w:id="0" w:name="_GoBack"/>
-      <w:bookmarkEnd w:id="0"/>
     </w:p>
     <w:p>
       <w:proofErr w:type="spellStart"/>

</xml_diff>